<commit_message>
Ajout de notifications toast lors de la création et récupération des auto-évals
</commit_message>
<xml_diff>
--- a/CDC-rapport-jdt/Rapport/Documentation Utilisateur.docx
+++ b/CDC-rapport-jdt/Rapport/Documentation Utilisateur.docx
@@ -2,7 +2,2066 @@
 <file path=word/document.xml><?xml version="1.0" encoding="utf-8"?>
 <w:document xmlns:wpc="http://schemas.microsoft.com/office/word/2010/wordprocessingCanvas" xmlns:cx="http://schemas.microsoft.com/office/drawing/2014/chartex" xmlns:cx1="http://schemas.microsoft.com/office/drawing/2015/9/8/chartex" xmlns:cx2="http://schemas.microsoft.com/office/drawing/2015/10/21/chartex" xmlns:cx3="http://schemas.microsoft.com/office/drawing/2016/5/9/chartex" xmlns:cx4="http://schemas.microsoft.com/office/drawing/2016/5/10/chartex" xmlns:cx5="http://schemas.microsoft.com/office/drawing/2016/5/11/chartex" xmlns:cx6="http://schemas.microsoft.com/office/drawing/2016/5/12/chartex" xmlns:cx7="http://schemas.microsoft.com/office/drawing/2016/5/13/chartex" xmlns:cx8="http://schemas.microsoft.com/office/drawing/2016/5/14/chartex" xmlns:mc="http://schemas.openxmlformats.org/markup-compatibility/2006" xmlns:aink="http://schemas.microsoft.com/office/drawing/2016/ink" xmlns:am3d="http://schemas.microsoft.com/office/drawing/2017/model3d" xmlns:o="urn:schemas-microsoft-com:office:office" xmlns:r="http://schemas.openxmlformats.org/officeDocument/2006/relationships" xmlns:m="http://schemas.openxmlformats.org/officeDocument/2006/math" xmlns:v="urn:schemas-microsoft-com:vml" xmlns:wp14="http://schemas.microsoft.com/office/word/2010/wordprocessingDrawing" xmlns:wp="http://schemas.openxmlformats.org/drawingml/2006/wordprocessingDrawing" xmlns:w10="urn:schemas-microsoft-com:office:word" xmlns:w="http://schemas.openxmlformats.org/wordprocessingml/2006/main" xmlns:w14="http://schemas.microsoft.com/office/word/2010/wordml" xmlns:w15="http://schemas.microsoft.com/office/word/2012/wordml" xmlns:w16cex="http://schemas.microsoft.com/office/word/2018/wordml/cex" xmlns:w16cid="http://schemas.microsoft.com/office/word/2016/wordml/cid" xmlns:w16="http://schemas.microsoft.com/office/word/2018/wordml" xmlns:w16se="http://schemas.microsoft.com/office/word/2015/wordml/symex" xmlns:wpg="http://schemas.microsoft.com/office/word/2010/wordprocessingGroup" xmlns:wpi="http://schemas.microsoft.com/office/word/2010/wordprocessingInk" xmlns:wne="http://schemas.microsoft.com/office/word/2006/wordml" xmlns:wps="http://schemas.microsoft.com/office/word/2010/wordprocessingShape" mc:Ignorable="w14 w15 w16se w16cid w16 w16cex wp14">
   <w:body>
+    <w:p>
+      <w:r>
+        <w:t>Dans un répertoire, mettez le dossier de scripts, puis renommez le en le nom que vous désirez. Par exemple le nom du projet dont vous faites les auto-évaluations</w:t>
+      </w:r>
+    </w:p>
+    <w:p>
+      <w:r>
+        <w:rPr>
+          <w:noProof/>
+        </w:rPr>
+        <w:drawing>
+          <wp:inline distT="0" distB="0" distL="0" distR="0" wp14:anchorId="572D9F0F" wp14:editId="114D9E4A">
+            <wp:extent cx="2362199" cy="581025"/>
+            <wp:effectExtent l="0" t="0" r="635" b="0"/>
+            <wp:docPr id="1" name="Image 1"/>
+            <wp:cNvGraphicFramePr>
+              <a:graphicFrameLocks xmlns:a="http://schemas.openxmlformats.org/drawingml/2006/main" noChangeAspect="1"/>
+            </wp:cNvGraphicFramePr>
+            <a:graphic xmlns:a="http://schemas.openxmlformats.org/drawingml/2006/main">
+              <a:graphicData uri="http://schemas.openxmlformats.org/drawingml/2006/picture">
+                <pic:pic xmlns:pic="http://schemas.openxmlformats.org/drawingml/2006/picture">
+                  <pic:nvPicPr>
+                    <pic:cNvPr id="1" name=""/>
+                    <pic:cNvPicPr/>
+                  </pic:nvPicPr>
+                  <pic:blipFill rotWithShape="1">
+                    <a:blip r:embed="rId4"/>
+                    <a:srcRect t="2817" b="11267"/>
+                    <a:stretch/>
+                  </pic:blipFill>
+                  <pic:spPr bwMode="auto">
+                    <a:xfrm>
+                      <a:off x="0" y="0"/>
+                      <a:ext cx="2362530" cy="581106"/>
+                    </a:xfrm>
+                    <a:prstGeom prst="rect">
+                      <a:avLst/>
+                    </a:prstGeom>
+                    <a:ln>
+                      <a:noFill/>
+                    </a:ln>
+                    <a:extLst>
+                      <a:ext uri="{53640926-AAD7-44D8-BBD7-CCE9431645EC}">
+                        <a14:shadowObscured xmlns:a14="http://schemas.microsoft.com/office/drawing/2010/main"/>
+                      </a:ext>
+                    </a:extLst>
+                  </pic:spPr>
+                </pic:pic>
+              </a:graphicData>
+            </a:graphic>
+          </wp:inline>
+        </w:drawing>
+      </w:r>
+      <w:r>
+        <w:t xml:space="preserve">    </w:t>
+      </w:r>
+      <w:r>
+        <w:sym w:font="Wingdings" w:char="F0E0"/>
+      </w:r>
+      <w:r>
+        <w:t xml:space="preserve">  </w:t>
+      </w:r>
+      <w:r>
+        <w:rPr>
+          <w:noProof/>
+        </w:rPr>
+        <w:drawing>
+          <wp:inline distT="0" distB="0" distL="0" distR="0" wp14:anchorId="1BB26E36" wp14:editId="273ABC4D">
+            <wp:extent cx="2305372" cy="571580"/>
+            <wp:effectExtent l="0" t="0" r="0" b="0"/>
+            <wp:docPr id="3" name="Image 3"/>
+            <wp:cNvGraphicFramePr>
+              <a:graphicFrameLocks xmlns:a="http://schemas.openxmlformats.org/drawingml/2006/main" noChangeAspect="1"/>
+            </wp:cNvGraphicFramePr>
+            <a:graphic xmlns:a="http://schemas.openxmlformats.org/drawingml/2006/main">
+              <a:graphicData uri="http://schemas.openxmlformats.org/drawingml/2006/picture">
+                <pic:pic xmlns:pic="http://schemas.openxmlformats.org/drawingml/2006/picture">
+                  <pic:nvPicPr>
+                    <pic:cNvPr id="1" name=""/>
+                    <pic:cNvPicPr/>
+                  </pic:nvPicPr>
+                  <pic:blipFill>
+                    <a:blip r:embed="rId5"/>
+                    <a:stretch>
+                      <a:fillRect/>
+                    </a:stretch>
+                  </pic:blipFill>
+                  <pic:spPr>
+                    <a:xfrm>
+                      <a:off x="0" y="0"/>
+                      <a:ext cx="2305372" cy="571580"/>
+                    </a:xfrm>
+                    <a:prstGeom prst="rect">
+                      <a:avLst/>
+                    </a:prstGeom>
+                  </pic:spPr>
+                </pic:pic>
+              </a:graphicData>
+            </a:graphic>
+          </wp:inline>
+        </w:drawing>
+      </w:r>
+    </w:p>
     <w:p/>
+    <w:p>
+      <w:r>
+        <w:t>Ensuite entrez dans le dossier, vous trouverez le contenu suivant :</w:t>
+      </w:r>
+    </w:p>
+    <w:p>
+      <w:r>
+        <w:rPr>
+          <w:noProof/>
+        </w:rPr>
+        <w:drawing>
+          <wp:inline distT="0" distB="0" distL="0" distR="0" wp14:anchorId="0F1F56BC" wp14:editId="22AC79A1">
+            <wp:extent cx="1581150" cy="885825"/>
+            <wp:effectExtent l="0" t="0" r="0" b="9525"/>
+            <wp:docPr id="4" name="Image 4"/>
+            <wp:cNvGraphicFramePr>
+              <a:graphicFrameLocks xmlns:a="http://schemas.openxmlformats.org/drawingml/2006/main" noChangeAspect="1"/>
+            </wp:cNvGraphicFramePr>
+            <a:graphic xmlns:a="http://schemas.openxmlformats.org/drawingml/2006/main">
+              <a:graphicData uri="http://schemas.openxmlformats.org/drawingml/2006/picture">
+                <pic:pic xmlns:pic="http://schemas.openxmlformats.org/drawingml/2006/picture">
+                  <pic:nvPicPr>
+                    <pic:cNvPr id="1" name=""/>
+                    <pic:cNvPicPr/>
+                  </pic:nvPicPr>
+                  <pic:blipFill rotWithShape="1">
+                    <a:blip r:embed="rId6"/>
+                    <a:srcRect t="4124"/>
+                    <a:stretch/>
+                  </pic:blipFill>
+                  <pic:spPr bwMode="auto">
+                    <a:xfrm>
+                      <a:off x="0" y="0"/>
+                      <a:ext cx="1581371" cy="885949"/>
+                    </a:xfrm>
+                    <a:prstGeom prst="rect">
+                      <a:avLst/>
+                    </a:prstGeom>
+                    <a:ln>
+                      <a:noFill/>
+                    </a:ln>
+                    <a:extLst>
+                      <a:ext uri="{53640926-AAD7-44D8-BBD7-CCE9431645EC}">
+                        <a14:shadowObscured xmlns:a14="http://schemas.microsoft.com/office/drawing/2010/main"/>
+                      </a:ext>
+                    </a:extLst>
+                  </pic:spPr>
+                </pic:pic>
+              </a:graphicData>
+            </a:graphic>
+          </wp:inline>
+        </w:drawing>
+      </w:r>
+    </w:p>
+    <w:p>
+      <w:r>
+        <w:t>Rendez-vous dans le dossier ‘’01-config’’ puis ouvrez le fichier ‘’</w:t>
+      </w:r>
+      <w:r>
+        <w:t>01-infos-proj-eleves.xlsx</w:t>
+      </w:r>
+      <w:r>
+        <w:t>’’</w:t>
+      </w:r>
+    </w:p>
+    <w:p>
+      <w:r>
+        <w:rPr>
+          <w:noProof/>
+        </w:rPr>
+        <w:drawing>
+          <wp:inline distT="0" distB="0" distL="0" distR="0" wp14:anchorId="688DD462" wp14:editId="241991B7">
+            <wp:extent cx="3448531" cy="1247949"/>
+            <wp:effectExtent l="0" t="0" r="0" b="9525"/>
+            <wp:docPr id="5" name="Image 5"/>
+            <wp:cNvGraphicFramePr>
+              <a:graphicFrameLocks xmlns:a="http://schemas.openxmlformats.org/drawingml/2006/main" noChangeAspect="1"/>
+            </wp:cNvGraphicFramePr>
+            <a:graphic xmlns:a="http://schemas.openxmlformats.org/drawingml/2006/main">
+              <a:graphicData uri="http://schemas.openxmlformats.org/drawingml/2006/picture">
+                <pic:pic xmlns:pic="http://schemas.openxmlformats.org/drawingml/2006/picture">
+                  <pic:nvPicPr>
+                    <pic:cNvPr id="1" name=""/>
+                    <pic:cNvPicPr/>
+                  </pic:nvPicPr>
+                  <pic:blipFill>
+                    <a:blip r:embed="rId7"/>
+                    <a:stretch>
+                      <a:fillRect/>
+                    </a:stretch>
+                  </pic:blipFill>
+                  <pic:spPr>
+                    <a:xfrm>
+                      <a:off x="0" y="0"/>
+                      <a:ext cx="3448531" cy="1247949"/>
+                    </a:xfrm>
+                    <a:prstGeom prst="rect">
+                      <a:avLst/>
+                    </a:prstGeom>
+                  </pic:spPr>
+                </pic:pic>
+              </a:graphicData>
+            </a:graphic>
+          </wp:inline>
+        </w:drawing>
+      </w:r>
+    </w:p>
+    <w:p/>
+    <w:p>
+      <w:r>
+        <w:t>Dans l’onglet Excel ‘’students’’ entrez la liste des élèves dont vous voulez générer les auto-évaluations</w:t>
+      </w:r>
+    </w:p>
+    <w:p>
+      <w:r>
+        <w:rPr>
+          <w:noProof/>
+        </w:rPr>
+        <mc:AlternateContent>
+          <mc:Choice Requires="wps">
+            <w:drawing>
+              <wp:anchor distT="0" distB="0" distL="114300" distR="114300" simplePos="0" relativeHeight="251663360" behindDoc="0" locked="0" layoutInCell="1" allowOverlap="1" wp14:anchorId="1BCE2471" wp14:editId="3899B63F">
+                <wp:simplePos x="0" y="0"/>
+                <wp:positionH relativeFrom="column">
+                  <wp:posOffset>1614805</wp:posOffset>
+                </wp:positionH>
+                <wp:positionV relativeFrom="paragraph">
+                  <wp:posOffset>1720215</wp:posOffset>
+                </wp:positionV>
+                <wp:extent cx="714375" cy="200025"/>
+                <wp:effectExtent l="19050" t="19050" r="28575" b="28575"/>
+                <wp:wrapNone/>
+                <wp:docPr id="10" name="Rectangle 10"/>
+                <wp:cNvGraphicFramePr/>
+                <a:graphic xmlns:a="http://schemas.openxmlformats.org/drawingml/2006/main">
+                  <a:graphicData uri="http://schemas.microsoft.com/office/word/2010/wordprocessingShape">
+                    <wps:wsp>
+                      <wps:cNvSpPr/>
+                      <wps:spPr>
+                        <a:xfrm>
+                          <a:off x="0" y="0"/>
+                          <a:ext cx="714375" cy="200025"/>
+                        </a:xfrm>
+                        <a:prstGeom prst="rect">
+                          <a:avLst/>
+                        </a:prstGeom>
+                        <a:noFill/>
+                        <a:ln w="38100">
+                          <a:solidFill>
+                            <a:srgbClr val="FF0000"/>
+                          </a:solidFill>
+                        </a:ln>
+                      </wps:spPr>
+                      <wps:style>
+                        <a:lnRef idx="2">
+                          <a:schemeClr val="accent1">
+                            <a:shade val="50000"/>
+                          </a:schemeClr>
+                        </a:lnRef>
+                        <a:fillRef idx="1">
+                          <a:schemeClr val="accent1"/>
+                        </a:fillRef>
+                        <a:effectRef idx="0">
+                          <a:schemeClr val="accent1"/>
+                        </a:effectRef>
+                        <a:fontRef idx="minor">
+                          <a:schemeClr val="lt1"/>
+                        </a:fontRef>
+                      </wps:style>
+                      <wps:bodyPr rot="0" spcFirstLastPara="0" vertOverflow="overflow" horzOverflow="overflow" vert="horz" wrap="square" lIns="91440" tIns="45720" rIns="91440" bIns="45720" numCol="1" spcCol="0" rtlCol="0" fromWordArt="0" anchor="ctr" anchorCtr="0" forceAA="0" compatLnSpc="1">
+                        <a:prstTxWarp prst="textNoShape">
+                          <a:avLst/>
+                        </a:prstTxWarp>
+                        <a:noAutofit/>
+                      </wps:bodyPr>
+                    </wps:wsp>
+                  </a:graphicData>
+                </a:graphic>
+                <wp14:sizeRelH relativeFrom="margin">
+                  <wp14:pctWidth>0</wp14:pctWidth>
+                </wp14:sizeRelH>
+                <wp14:sizeRelV relativeFrom="margin">
+                  <wp14:pctHeight>0</wp14:pctHeight>
+                </wp14:sizeRelV>
+              </wp:anchor>
+            </w:drawing>
+          </mc:Choice>
+          <mc:Fallback>
+            <w:pict>
+              <v:rect w14:anchorId="36170B5B" id="Rectangle 10" o:spid="_x0000_s1026" style="position:absolute;margin-left:127.15pt;margin-top:135.45pt;width:56.25pt;height:15.75pt;z-index:251663360;visibility:visible;mso-wrap-style:square;mso-width-percent:0;mso-height-percent:0;mso-wrap-distance-left:9pt;mso-wrap-distance-top:0;mso-wrap-distance-right:9pt;mso-wrap-distance-bottom:0;mso-position-horizontal:absolute;mso-position-horizontal-relative:text;mso-position-vertical:absolute;mso-position-vertical-relative:text;mso-width-percent:0;mso-height-percent:0;mso-width-relative:margin;mso-height-relative:margin;v-text-anchor:middle" o:gfxdata="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" filled="f" strokecolor="red" strokeweight="3pt"/>
+            </w:pict>
+          </mc:Fallback>
+        </mc:AlternateContent>
+      </w:r>
+      <w:r>
+        <w:rPr>
+          <w:noProof/>
+        </w:rPr>
+        <mc:AlternateContent>
+          <mc:Choice Requires="wps">
+            <w:drawing>
+              <wp:anchor distT="0" distB="0" distL="114300" distR="114300" simplePos="0" relativeHeight="251659264" behindDoc="0" locked="0" layoutInCell="1" allowOverlap="1" wp14:anchorId="040ACD6D" wp14:editId="50C570C6">
+                <wp:simplePos x="0" y="0"/>
+                <wp:positionH relativeFrom="column">
+                  <wp:posOffset>233680</wp:posOffset>
+                </wp:positionH>
+                <wp:positionV relativeFrom="paragraph">
+                  <wp:posOffset>396240</wp:posOffset>
+                </wp:positionV>
+                <wp:extent cx="1685925" cy="942975"/>
+                <wp:effectExtent l="19050" t="19050" r="28575" b="28575"/>
+                <wp:wrapNone/>
+                <wp:docPr id="8" name="Rectangle 8"/>
+                <wp:cNvGraphicFramePr/>
+                <a:graphic xmlns:a="http://schemas.openxmlformats.org/drawingml/2006/main">
+                  <a:graphicData uri="http://schemas.microsoft.com/office/word/2010/wordprocessingShape">
+                    <wps:wsp>
+                      <wps:cNvSpPr/>
+                      <wps:spPr>
+                        <a:xfrm>
+                          <a:off x="0" y="0"/>
+                          <a:ext cx="1685925" cy="942975"/>
+                        </a:xfrm>
+                        <a:prstGeom prst="rect">
+                          <a:avLst/>
+                        </a:prstGeom>
+                        <a:noFill/>
+                        <a:ln w="38100">
+                          <a:solidFill>
+                            <a:srgbClr val="FF0000"/>
+                          </a:solidFill>
+                        </a:ln>
+                      </wps:spPr>
+                      <wps:style>
+                        <a:lnRef idx="2">
+                          <a:schemeClr val="accent1">
+                            <a:shade val="50000"/>
+                          </a:schemeClr>
+                        </a:lnRef>
+                        <a:fillRef idx="1">
+                          <a:schemeClr val="accent1"/>
+                        </a:fillRef>
+                        <a:effectRef idx="0">
+                          <a:schemeClr val="accent1"/>
+                        </a:effectRef>
+                        <a:fontRef idx="minor">
+                          <a:schemeClr val="lt1"/>
+                        </a:fontRef>
+                      </wps:style>
+                      <wps:bodyPr rot="0" spcFirstLastPara="0" vertOverflow="overflow" horzOverflow="overflow" vert="horz" wrap="square" lIns="91440" tIns="45720" rIns="91440" bIns="45720" numCol="1" spcCol="0" rtlCol="0" fromWordArt="0" anchor="ctr" anchorCtr="0" forceAA="0" compatLnSpc="1">
+                        <a:prstTxWarp prst="textNoShape">
+                          <a:avLst/>
+                        </a:prstTxWarp>
+                        <a:noAutofit/>
+                      </wps:bodyPr>
+                    </wps:wsp>
+                  </a:graphicData>
+                </a:graphic>
+              </wp:anchor>
+            </w:drawing>
+          </mc:Choice>
+          <mc:Fallback>
+            <w:pict>
+              <v:rect w14:anchorId="7DD44DE2" id="Rectangle 8" o:spid="_x0000_s1026" style="position:absolute;margin-left:18.4pt;margin-top:31.2pt;width:132.75pt;height:74.25pt;z-index:251659264;visibility:visible;mso-wrap-style:square;mso-wrap-distance-left:9pt;mso-wrap-distance-top:0;mso-wrap-distance-right:9pt;mso-wrap-distance-bottom:0;mso-position-horizontal:absolute;mso-position-horizontal-relative:text;mso-position-vertical:absolute;mso-position-vertical-relative:text;v-text-anchor:middle" o:gfxdata="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" filled="f" strokecolor="red" strokeweight="3pt"/>
+            </w:pict>
+          </mc:Fallback>
+        </mc:AlternateContent>
+      </w:r>
+      <w:r>
+        <w:rPr>
+          <w:noProof/>
+        </w:rPr>
+        <w:drawing>
+          <wp:inline distT="0" distB="0" distL="0" distR="0" wp14:anchorId="282BB498" wp14:editId="2FBC000A">
+            <wp:extent cx="2353003" cy="1943371"/>
+            <wp:effectExtent l="0" t="0" r="9525" b="0"/>
+            <wp:docPr id="6" name="Image 6"/>
+            <wp:cNvGraphicFramePr>
+              <a:graphicFrameLocks xmlns:a="http://schemas.openxmlformats.org/drawingml/2006/main" noChangeAspect="1"/>
+            </wp:cNvGraphicFramePr>
+            <a:graphic xmlns:a="http://schemas.openxmlformats.org/drawingml/2006/main">
+              <a:graphicData uri="http://schemas.openxmlformats.org/drawingml/2006/picture">
+                <pic:pic xmlns:pic="http://schemas.openxmlformats.org/drawingml/2006/picture">
+                  <pic:nvPicPr>
+                    <pic:cNvPr id="1" name=""/>
+                    <pic:cNvPicPr/>
+                  </pic:nvPicPr>
+                  <pic:blipFill>
+                    <a:blip r:embed="rId8"/>
+                    <a:stretch>
+                      <a:fillRect/>
+                    </a:stretch>
+                  </pic:blipFill>
+                  <pic:spPr>
+                    <a:xfrm>
+                      <a:off x="0" y="0"/>
+                      <a:ext cx="2353003" cy="1943371"/>
+                    </a:xfrm>
+                    <a:prstGeom prst="rect">
+                      <a:avLst/>
+                    </a:prstGeom>
+                  </pic:spPr>
+                </pic:pic>
+              </a:graphicData>
+            </a:graphic>
+          </wp:inline>
+        </w:drawing>
+      </w:r>
+    </w:p>
+    <w:p>
+      <w:r>
+        <w:br w:type="page"/>
+      </w:r>
+    </w:p>
+    <w:p>
+      <w:r>
+        <w:lastRenderedPageBreak/>
+        <w:t>Ensuite dans l’onglet ‘’configs’’ entrez les informations concernant le projet</w:t>
+      </w:r>
+    </w:p>
+    <w:p>
+      <w:r>
+        <w:rPr>
+          <w:noProof/>
+        </w:rPr>
+        <mc:AlternateContent>
+          <mc:Choice Requires="wps">
+            <w:drawing>
+              <wp:anchor distT="0" distB="0" distL="114300" distR="114300" simplePos="0" relativeHeight="251665408" behindDoc="0" locked="0" layoutInCell="1" allowOverlap="1" wp14:anchorId="73D62112" wp14:editId="441550E0">
+                <wp:simplePos x="0" y="0"/>
+                <wp:positionH relativeFrom="column">
+                  <wp:posOffset>909955</wp:posOffset>
+                </wp:positionH>
+                <wp:positionV relativeFrom="paragraph">
+                  <wp:posOffset>2214880</wp:posOffset>
+                </wp:positionV>
+                <wp:extent cx="657225" cy="219075"/>
+                <wp:effectExtent l="19050" t="19050" r="28575" b="28575"/>
+                <wp:wrapNone/>
+                <wp:docPr id="11" name="Rectangle 11"/>
+                <wp:cNvGraphicFramePr/>
+                <a:graphic xmlns:a="http://schemas.openxmlformats.org/drawingml/2006/main">
+                  <a:graphicData uri="http://schemas.microsoft.com/office/word/2010/wordprocessingShape">
+                    <wps:wsp>
+                      <wps:cNvSpPr/>
+                      <wps:spPr>
+                        <a:xfrm>
+                          <a:off x="0" y="0"/>
+                          <a:ext cx="657225" cy="219075"/>
+                        </a:xfrm>
+                        <a:prstGeom prst="rect">
+                          <a:avLst/>
+                        </a:prstGeom>
+                        <a:noFill/>
+                        <a:ln w="38100">
+                          <a:solidFill>
+                            <a:srgbClr val="FF0000"/>
+                          </a:solidFill>
+                        </a:ln>
+                      </wps:spPr>
+                      <wps:style>
+                        <a:lnRef idx="2">
+                          <a:schemeClr val="accent1">
+                            <a:shade val="50000"/>
+                          </a:schemeClr>
+                        </a:lnRef>
+                        <a:fillRef idx="1">
+                          <a:schemeClr val="accent1"/>
+                        </a:fillRef>
+                        <a:effectRef idx="0">
+                          <a:schemeClr val="accent1"/>
+                        </a:effectRef>
+                        <a:fontRef idx="minor">
+                          <a:schemeClr val="lt1"/>
+                        </a:fontRef>
+                      </wps:style>
+                      <wps:bodyPr rot="0" spcFirstLastPara="0" vertOverflow="overflow" horzOverflow="overflow" vert="horz" wrap="square" lIns="91440" tIns="45720" rIns="91440" bIns="45720" numCol="1" spcCol="0" rtlCol="0" fromWordArt="0" anchor="ctr" anchorCtr="0" forceAA="0" compatLnSpc="1">
+                        <a:prstTxWarp prst="textNoShape">
+                          <a:avLst/>
+                        </a:prstTxWarp>
+                        <a:noAutofit/>
+                      </wps:bodyPr>
+                    </wps:wsp>
+                  </a:graphicData>
+                </a:graphic>
+                <wp14:sizeRelH relativeFrom="margin">
+                  <wp14:pctWidth>0</wp14:pctWidth>
+                </wp14:sizeRelH>
+                <wp14:sizeRelV relativeFrom="margin">
+                  <wp14:pctHeight>0</wp14:pctHeight>
+                </wp14:sizeRelV>
+              </wp:anchor>
+            </w:drawing>
+          </mc:Choice>
+          <mc:Fallback>
+            <w:pict>
+              <v:rect w14:anchorId="4FC3FC9B" id="Rectangle 11" o:spid="_x0000_s1026" style="position:absolute;margin-left:71.65pt;margin-top:174.4pt;width:51.75pt;height:17.25pt;z-index:251665408;visibility:visible;mso-wrap-style:square;mso-width-percent:0;mso-height-percent:0;mso-wrap-distance-left:9pt;mso-wrap-distance-top:0;mso-wrap-distance-right:9pt;mso-wrap-distance-bottom:0;mso-position-horizontal:absolute;mso-position-horizontal-relative:text;mso-position-vertical:absolute;mso-position-vertical-relative:text;mso-width-percent:0;mso-height-percent:0;mso-width-relative:margin;mso-height-relative:margin;v-text-anchor:middle" o:gfxdata="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" filled="f" strokecolor="red" strokeweight="3pt"/>
+            </w:pict>
+          </mc:Fallback>
+        </mc:AlternateContent>
+      </w:r>
+      <w:r>
+        <w:rPr>
+          <w:noProof/>
+        </w:rPr>
+        <mc:AlternateContent>
+          <mc:Choice Requires="wps">
+            <w:drawing>
+              <wp:anchor distT="0" distB="0" distL="114300" distR="114300" simplePos="0" relativeHeight="251661312" behindDoc="0" locked="0" layoutInCell="1" allowOverlap="1" wp14:anchorId="71E507C2" wp14:editId="01439CB5">
+                <wp:simplePos x="0" y="0"/>
+                <wp:positionH relativeFrom="column">
+                  <wp:posOffset>1529080</wp:posOffset>
+                </wp:positionH>
+                <wp:positionV relativeFrom="paragraph">
+                  <wp:posOffset>347980</wp:posOffset>
+                </wp:positionV>
+                <wp:extent cx="847725" cy="1743075"/>
+                <wp:effectExtent l="19050" t="19050" r="28575" b="28575"/>
+                <wp:wrapNone/>
+                <wp:docPr id="9" name="Rectangle 9"/>
+                <wp:cNvGraphicFramePr/>
+                <a:graphic xmlns:a="http://schemas.openxmlformats.org/drawingml/2006/main">
+                  <a:graphicData uri="http://schemas.microsoft.com/office/word/2010/wordprocessingShape">
+                    <wps:wsp>
+                      <wps:cNvSpPr/>
+                      <wps:spPr>
+                        <a:xfrm>
+                          <a:off x="0" y="0"/>
+                          <a:ext cx="847725" cy="1743075"/>
+                        </a:xfrm>
+                        <a:prstGeom prst="rect">
+                          <a:avLst/>
+                        </a:prstGeom>
+                        <a:noFill/>
+                        <a:ln w="38100">
+                          <a:solidFill>
+                            <a:srgbClr val="FF0000"/>
+                          </a:solidFill>
+                        </a:ln>
+                      </wps:spPr>
+                      <wps:style>
+                        <a:lnRef idx="2">
+                          <a:schemeClr val="accent1">
+                            <a:shade val="50000"/>
+                          </a:schemeClr>
+                        </a:lnRef>
+                        <a:fillRef idx="1">
+                          <a:schemeClr val="accent1"/>
+                        </a:fillRef>
+                        <a:effectRef idx="0">
+                          <a:schemeClr val="accent1"/>
+                        </a:effectRef>
+                        <a:fontRef idx="minor">
+                          <a:schemeClr val="lt1"/>
+                        </a:fontRef>
+                      </wps:style>
+                      <wps:bodyPr rot="0" spcFirstLastPara="0" vertOverflow="overflow" horzOverflow="overflow" vert="horz" wrap="square" lIns="91440" tIns="45720" rIns="91440" bIns="45720" numCol="1" spcCol="0" rtlCol="0" fromWordArt="0" anchor="ctr" anchorCtr="0" forceAA="0" compatLnSpc="1">
+                        <a:prstTxWarp prst="textNoShape">
+                          <a:avLst/>
+                        </a:prstTxWarp>
+                        <a:noAutofit/>
+                      </wps:bodyPr>
+                    </wps:wsp>
+                  </a:graphicData>
+                </a:graphic>
+                <wp14:sizeRelH relativeFrom="margin">
+                  <wp14:pctWidth>0</wp14:pctWidth>
+                </wp14:sizeRelH>
+                <wp14:sizeRelV relativeFrom="margin">
+                  <wp14:pctHeight>0</wp14:pctHeight>
+                </wp14:sizeRelV>
+              </wp:anchor>
+            </w:drawing>
+          </mc:Choice>
+          <mc:Fallback>
+            <w:pict>
+              <v:rect w14:anchorId="0A0453C6" id="Rectangle 9" o:spid="_x0000_s1026" style="position:absolute;margin-left:120.4pt;margin-top:27.4pt;width:66.75pt;height:137.25pt;z-index:251661312;visibility:visible;mso-wrap-style:square;mso-width-percent:0;mso-height-percent:0;mso-wrap-distance-left:9pt;mso-wrap-distance-top:0;mso-wrap-distance-right:9pt;mso-wrap-distance-bottom:0;mso-position-horizontal:absolute;mso-position-horizontal-relative:text;mso-position-vertical:absolute;mso-position-vertical-relative:text;mso-width-percent:0;mso-height-percent:0;mso-width-relative:margin;mso-height-relative:margin;v-text-anchor:middle" o:gfxdata="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" filled="f" strokecolor="red" strokeweight="3pt"/>
+            </w:pict>
+          </mc:Fallback>
+        </mc:AlternateContent>
+      </w:r>
+      <w:r>
+        <w:rPr>
+          <w:noProof/>
+        </w:rPr>
+        <w:drawing>
+          <wp:inline distT="0" distB="0" distL="0" distR="0" wp14:anchorId="22356FEC" wp14:editId="7713833A">
+            <wp:extent cx="2419688" cy="2448267"/>
+            <wp:effectExtent l="0" t="0" r="0" b="9525"/>
+            <wp:docPr id="7" name="Image 7"/>
+            <wp:cNvGraphicFramePr>
+              <a:graphicFrameLocks xmlns:a="http://schemas.openxmlformats.org/drawingml/2006/main" noChangeAspect="1"/>
+            </wp:cNvGraphicFramePr>
+            <a:graphic xmlns:a="http://schemas.openxmlformats.org/drawingml/2006/main">
+              <a:graphicData uri="http://schemas.openxmlformats.org/drawingml/2006/picture">
+                <pic:pic xmlns:pic="http://schemas.openxmlformats.org/drawingml/2006/picture">
+                  <pic:nvPicPr>
+                    <pic:cNvPr id="1" name=""/>
+                    <pic:cNvPicPr/>
+                  </pic:nvPicPr>
+                  <pic:blipFill>
+                    <a:blip r:embed="rId9"/>
+                    <a:stretch>
+                      <a:fillRect/>
+                    </a:stretch>
+                  </pic:blipFill>
+                  <pic:spPr>
+                    <a:xfrm>
+                      <a:off x="0" y="0"/>
+                      <a:ext cx="2419688" cy="2448267"/>
+                    </a:xfrm>
+                    <a:prstGeom prst="rect">
+                      <a:avLst/>
+                    </a:prstGeom>
+                  </pic:spPr>
+                </pic:pic>
+              </a:graphicData>
+            </a:graphic>
+          </wp:inline>
+        </w:drawing>
+      </w:r>
+    </w:p>
+    <w:p/>
+    <w:p>
+      <w:r>
+        <w:t>Enregistrez le fichier, retournez ensuite dans le dossier précédent, puis double-cliquez sur le fichier ‘’start.bat’’</w:t>
+      </w:r>
+      <w:r>
+        <w:t>. Ce fichier démarre le programme</w:t>
+      </w:r>
+      <w:r>
+        <w:t>.</w:t>
+      </w:r>
+    </w:p>
+    <w:p>
+      <w:r>
+        <w:rPr>
+          <w:noProof/>
+        </w:rPr>
+        <w:drawing>
+          <wp:inline distT="0" distB="0" distL="0" distR="0" wp14:anchorId="7F37A6D0" wp14:editId="150772E0">
+            <wp:extent cx="1571844" cy="685896"/>
+            <wp:effectExtent l="0" t="0" r="0" b="0"/>
+            <wp:docPr id="12" name="Image 12"/>
+            <wp:cNvGraphicFramePr>
+              <a:graphicFrameLocks xmlns:a="http://schemas.openxmlformats.org/drawingml/2006/main" noChangeAspect="1"/>
+            </wp:cNvGraphicFramePr>
+            <a:graphic xmlns:a="http://schemas.openxmlformats.org/drawingml/2006/main">
+              <a:graphicData uri="http://schemas.openxmlformats.org/drawingml/2006/picture">
+                <pic:pic xmlns:pic="http://schemas.openxmlformats.org/drawingml/2006/picture">
+                  <pic:nvPicPr>
+                    <pic:cNvPr id="1" name=""/>
+                    <pic:cNvPicPr/>
+                  </pic:nvPicPr>
+                  <pic:blipFill>
+                    <a:blip r:embed="rId10"/>
+                    <a:stretch>
+                      <a:fillRect/>
+                    </a:stretch>
+                  </pic:blipFill>
+                  <pic:spPr>
+                    <a:xfrm>
+                      <a:off x="0" y="0"/>
+                      <a:ext cx="1571844" cy="685896"/>
+                    </a:xfrm>
+                    <a:prstGeom prst="rect">
+                      <a:avLst/>
+                    </a:prstGeom>
+                  </pic:spPr>
+                </pic:pic>
+              </a:graphicData>
+            </a:graphic>
+          </wp:inline>
+        </w:drawing>
+      </w:r>
+    </w:p>
+    <w:p/>
+    <w:p>
+      <w:r>
+        <w:t>Une fois le programme démarré, cliquez sur ‘’Créer les auto-évaluations’’</w:t>
+      </w:r>
+    </w:p>
+    <w:p>
+      <w:r>
+        <w:rPr>
+          <w:noProof/>
+        </w:rPr>
+        <mc:AlternateContent>
+          <mc:Choice Requires="wps">
+            <w:drawing>
+              <wp:anchor distT="0" distB="0" distL="114300" distR="114300" simplePos="0" relativeHeight="251667456" behindDoc="0" locked="0" layoutInCell="1" allowOverlap="1" wp14:anchorId="5967A571" wp14:editId="29BFB5AD">
+                <wp:simplePos x="0" y="0"/>
+                <wp:positionH relativeFrom="column">
+                  <wp:posOffset>128905</wp:posOffset>
+                </wp:positionH>
+                <wp:positionV relativeFrom="paragraph">
+                  <wp:posOffset>400685</wp:posOffset>
+                </wp:positionV>
+                <wp:extent cx="3362325" cy="314325"/>
+                <wp:effectExtent l="19050" t="19050" r="28575" b="28575"/>
+                <wp:wrapNone/>
+                <wp:docPr id="14" name="Rectangle 14"/>
+                <wp:cNvGraphicFramePr/>
+                <a:graphic xmlns:a="http://schemas.openxmlformats.org/drawingml/2006/main">
+                  <a:graphicData uri="http://schemas.microsoft.com/office/word/2010/wordprocessingShape">
+                    <wps:wsp>
+                      <wps:cNvSpPr/>
+                      <wps:spPr>
+                        <a:xfrm>
+                          <a:off x="0" y="0"/>
+                          <a:ext cx="3362325" cy="314325"/>
+                        </a:xfrm>
+                        <a:prstGeom prst="rect">
+                          <a:avLst/>
+                        </a:prstGeom>
+                        <a:noFill/>
+                        <a:ln w="38100">
+                          <a:solidFill>
+                            <a:srgbClr val="FF0000"/>
+                          </a:solidFill>
+                        </a:ln>
+                      </wps:spPr>
+                      <wps:style>
+                        <a:lnRef idx="2">
+                          <a:schemeClr val="accent1">
+                            <a:shade val="50000"/>
+                          </a:schemeClr>
+                        </a:lnRef>
+                        <a:fillRef idx="1">
+                          <a:schemeClr val="accent1"/>
+                        </a:fillRef>
+                        <a:effectRef idx="0">
+                          <a:schemeClr val="accent1"/>
+                        </a:effectRef>
+                        <a:fontRef idx="minor">
+                          <a:schemeClr val="lt1"/>
+                        </a:fontRef>
+                      </wps:style>
+                      <wps:bodyPr rot="0" spcFirstLastPara="0" vertOverflow="overflow" horzOverflow="overflow" vert="horz" wrap="square" lIns="91440" tIns="45720" rIns="91440" bIns="45720" numCol="1" spcCol="0" rtlCol="0" fromWordArt="0" anchor="ctr" anchorCtr="0" forceAA="0" compatLnSpc="1">
+                        <a:prstTxWarp prst="textNoShape">
+                          <a:avLst/>
+                        </a:prstTxWarp>
+                        <a:noAutofit/>
+                      </wps:bodyPr>
+                    </wps:wsp>
+                  </a:graphicData>
+                </a:graphic>
+                <wp14:sizeRelH relativeFrom="margin">
+                  <wp14:pctWidth>0</wp14:pctWidth>
+                </wp14:sizeRelH>
+                <wp14:sizeRelV relativeFrom="margin">
+                  <wp14:pctHeight>0</wp14:pctHeight>
+                </wp14:sizeRelV>
+              </wp:anchor>
+            </w:drawing>
+          </mc:Choice>
+          <mc:Fallback>
+            <w:pict>
+              <v:rect w14:anchorId="6D353321" id="Rectangle 14" o:spid="_x0000_s1026" style="position:absolute;margin-left:10.15pt;margin-top:31.55pt;width:264.75pt;height:24.75pt;z-index:251667456;visibility:visible;mso-wrap-style:square;mso-width-percent:0;mso-height-percent:0;mso-wrap-distance-left:9pt;mso-wrap-distance-top:0;mso-wrap-distance-right:9pt;mso-wrap-distance-bottom:0;mso-position-horizontal:absolute;mso-position-horizontal-relative:text;mso-position-vertical:absolute;mso-position-vertical-relative:text;mso-width-percent:0;mso-height-percent:0;mso-width-relative:margin;mso-height-relative:margin;v-text-anchor:middle" o:gfxdata="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" filled="f" strokecolor="red" strokeweight="3pt"/>
+            </w:pict>
+          </mc:Fallback>
+        </mc:AlternateContent>
+      </w:r>
+      <w:r>
+        <w:rPr>
+          <w:noProof/>
+        </w:rPr>
+        <w:drawing>
+          <wp:inline distT="0" distB="0" distL="0" distR="0" wp14:anchorId="371BCD67" wp14:editId="40A3C1CF">
+            <wp:extent cx="3620005" cy="1495634"/>
+            <wp:effectExtent l="0" t="0" r="0" b="9525"/>
+            <wp:docPr id="21" name="Image 21"/>
+            <wp:cNvGraphicFramePr>
+              <a:graphicFrameLocks xmlns:a="http://schemas.openxmlformats.org/drawingml/2006/main" noChangeAspect="1"/>
+            </wp:cNvGraphicFramePr>
+            <a:graphic xmlns:a="http://schemas.openxmlformats.org/drawingml/2006/main">
+              <a:graphicData uri="http://schemas.openxmlformats.org/drawingml/2006/picture">
+                <pic:pic xmlns:pic="http://schemas.openxmlformats.org/drawingml/2006/picture">
+                  <pic:nvPicPr>
+                    <pic:cNvPr id="1" name=""/>
+                    <pic:cNvPicPr/>
+                  </pic:nvPicPr>
+                  <pic:blipFill>
+                    <a:blip r:embed="rId11"/>
+                    <a:stretch>
+                      <a:fillRect/>
+                    </a:stretch>
+                  </pic:blipFill>
+                  <pic:spPr>
+                    <a:xfrm>
+                      <a:off x="0" y="0"/>
+                      <a:ext cx="3620005" cy="1495634"/>
+                    </a:xfrm>
+                    <a:prstGeom prst="rect">
+                      <a:avLst/>
+                    </a:prstGeom>
+                  </pic:spPr>
+                </pic:pic>
+              </a:graphicData>
+            </a:graphic>
+          </wp:inline>
+        </w:drawing>
+      </w:r>
+    </w:p>
+    <w:p/>
+    <w:p>
+      <w:r>
+        <w:t>Cette Pop-Up va apparaitre</w:t>
+      </w:r>
+      <w:r>
+        <w:t xml:space="preserve"> pour informer que cela peut prendre un peu de temps</w:t>
+      </w:r>
+      <w:r>
+        <w:t xml:space="preserve"> </w:t>
+      </w:r>
+      <w:r>
+        <w:t xml:space="preserve">selon </w:t>
+      </w:r>
+      <w:r>
+        <w:t xml:space="preserve">les performances de </w:t>
+      </w:r>
+      <w:r>
+        <w:t>votre</w:t>
+      </w:r>
+      <w:r>
+        <w:t xml:space="preserve"> PC</w:t>
+      </w:r>
+    </w:p>
+    <w:p>
+      <w:r>
+        <w:drawing>
+          <wp:inline distT="0" distB="0" distL="0" distR="0" wp14:anchorId="73408808" wp14:editId="0DAF9126">
+            <wp:extent cx="3248478" cy="1038370"/>
+            <wp:effectExtent l="0" t="0" r="0" b="9525"/>
+            <wp:docPr id="15" name="Image 15"/>
+            <wp:cNvGraphicFramePr>
+              <a:graphicFrameLocks xmlns:a="http://schemas.openxmlformats.org/drawingml/2006/main" noChangeAspect="1"/>
+            </wp:cNvGraphicFramePr>
+            <a:graphic xmlns:a="http://schemas.openxmlformats.org/drawingml/2006/main">
+              <a:graphicData uri="http://schemas.openxmlformats.org/drawingml/2006/picture">
+                <pic:pic xmlns:pic="http://schemas.openxmlformats.org/drawingml/2006/picture">
+                  <pic:nvPicPr>
+                    <pic:cNvPr id="1" name=""/>
+                    <pic:cNvPicPr/>
+                  </pic:nvPicPr>
+                  <pic:blipFill>
+                    <a:blip r:embed="rId12"/>
+                    <a:stretch>
+                      <a:fillRect/>
+                    </a:stretch>
+                  </pic:blipFill>
+                  <pic:spPr>
+                    <a:xfrm>
+                      <a:off x="0" y="0"/>
+                      <a:ext cx="3248478" cy="1038370"/>
+                    </a:xfrm>
+                    <a:prstGeom prst="rect">
+                      <a:avLst/>
+                    </a:prstGeom>
+                  </pic:spPr>
+                </pic:pic>
+              </a:graphicData>
+            </a:graphic>
+          </wp:inline>
+        </w:drawing>
+      </w:r>
+    </w:p>
+    <w:p/>
+    <w:p>
+      <w:r>
+        <w:lastRenderedPageBreak/>
+        <w:t>Une fois les auto-évaluations générées, ce message apparaitra. Cliquez sur ‘’OK’’</w:t>
+      </w:r>
+    </w:p>
+    <w:p>
+      <w:r>
+        <w:rPr>
+          <w:noProof/>
+        </w:rPr>
+        <mc:AlternateContent>
+          <mc:Choice Requires="wps">
+            <w:drawing>
+              <wp:anchor distT="0" distB="0" distL="114300" distR="114300" simplePos="0" relativeHeight="251671552" behindDoc="0" locked="0" layoutInCell="1" allowOverlap="1" wp14:anchorId="6CF02A60" wp14:editId="4AC938C3">
+                <wp:simplePos x="0" y="0"/>
+                <wp:positionH relativeFrom="column">
+                  <wp:posOffset>1786255</wp:posOffset>
+                </wp:positionH>
+                <wp:positionV relativeFrom="paragraph">
+                  <wp:posOffset>909955</wp:posOffset>
+                </wp:positionV>
+                <wp:extent cx="800100" cy="216477"/>
+                <wp:effectExtent l="19050" t="19050" r="19050" b="12700"/>
+                <wp:wrapNone/>
+                <wp:docPr id="18" name="Rectangle 18"/>
+                <wp:cNvGraphicFramePr/>
+                <a:graphic xmlns:a="http://schemas.openxmlformats.org/drawingml/2006/main">
+                  <a:graphicData uri="http://schemas.microsoft.com/office/word/2010/wordprocessingShape">
+                    <wps:wsp>
+                      <wps:cNvSpPr/>
+                      <wps:spPr>
+                        <a:xfrm>
+                          <a:off x="0" y="0"/>
+                          <a:ext cx="800100" cy="216477"/>
+                        </a:xfrm>
+                        <a:prstGeom prst="rect">
+                          <a:avLst/>
+                        </a:prstGeom>
+                        <a:noFill/>
+                        <a:ln w="38100">
+                          <a:solidFill>
+                            <a:srgbClr val="FF0000"/>
+                          </a:solidFill>
+                        </a:ln>
+                      </wps:spPr>
+                      <wps:style>
+                        <a:lnRef idx="2">
+                          <a:schemeClr val="accent1">
+                            <a:shade val="50000"/>
+                          </a:schemeClr>
+                        </a:lnRef>
+                        <a:fillRef idx="1">
+                          <a:schemeClr val="accent1"/>
+                        </a:fillRef>
+                        <a:effectRef idx="0">
+                          <a:schemeClr val="accent1"/>
+                        </a:effectRef>
+                        <a:fontRef idx="minor">
+                          <a:schemeClr val="lt1"/>
+                        </a:fontRef>
+                      </wps:style>
+                      <wps:bodyPr rot="0" spcFirstLastPara="0" vertOverflow="overflow" horzOverflow="overflow" vert="horz" wrap="square" lIns="91440" tIns="45720" rIns="91440" bIns="45720" numCol="1" spcCol="0" rtlCol="0" fromWordArt="0" anchor="ctr" anchorCtr="0" forceAA="0" compatLnSpc="1">
+                        <a:prstTxWarp prst="textNoShape">
+                          <a:avLst/>
+                        </a:prstTxWarp>
+                        <a:noAutofit/>
+                      </wps:bodyPr>
+                    </wps:wsp>
+                  </a:graphicData>
+                </a:graphic>
+                <wp14:sizeRelH relativeFrom="margin">
+                  <wp14:pctWidth>0</wp14:pctWidth>
+                </wp14:sizeRelH>
+                <wp14:sizeRelV relativeFrom="margin">
+                  <wp14:pctHeight>0</wp14:pctHeight>
+                </wp14:sizeRelV>
+              </wp:anchor>
+            </w:drawing>
+          </mc:Choice>
+          <mc:Fallback>
+            <w:pict>
+              <v:rect w14:anchorId="70BB0F82" id="Rectangle 18" o:spid="_x0000_s1026" style="position:absolute;margin-left:140.65pt;margin-top:71.65pt;width:63pt;height:17.05pt;z-index:251671552;visibility:visible;mso-wrap-style:square;mso-width-percent:0;mso-height-percent:0;mso-wrap-distance-left:9pt;mso-wrap-distance-top:0;mso-wrap-distance-right:9pt;mso-wrap-distance-bottom:0;mso-position-horizontal:absolute;mso-position-horizontal-relative:text;mso-position-vertical:absolute;mso-position-vertical-relative:text;mso-width-percent:0;mso-height-percent:0;mso-width-relative:margin;mso-height-relative:margin;v-text-anchor:middle" o:gfxdata="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" filled="f" strokecolor="red" strokeweight="3pt"/>
+            </w:pict>
+          </mc:Fallback>
+        </mc:AlternateContent>
+      </w:r>
+      <w:r>
+        <w:rPr>
+          <w:noProof/>
+        </w:rPr>
+        <w:drawing>
+          <wp:inline distT="0" distB="0" distL="0" distR="0" wp14:anchorId="752E2776" wp14:editId="06ACDEB8">
+            <wp:extent cx="2715004" cy="1247949"/>
+            <wp:effectExtent l="0" t="0" r="9525" b="9525"/>
+            <wp:docPr id="17" name="Image 17"/>
+            <wp:cNvGraphicFramePr>
+              <a:graphicFrameLocks xmlns:a="http://schemas.openxmlformats.org/drawingml/2006/main" noChangeAspect="1"/>
+            </wp:cNvGraphicFramePr>
+            <a:graphic xmlns:a="http://schemas.openxmlformats.org/drawingml/2006/main">
+              <a:graphicData uri="http://schemas.openxmlformats.org/drawingml/2006/picture">
+                <pic:pic xmlns:pic="http://schemas.openxmlformats.org/drawingml/2006/picture">
+                  <pic:nvPicPr>
+                    <pic:cNvPr id="1" name=""/>
+                    <pic:cNvPicPr/>
+                  </pic:nvPicPr>
+                  <pic:blipFill>
+                    <a:blip r:embed="rId13"/>
+                    <a:stretch>
+                      <a:fillRect/>
+                    </a:stretch>
+                  </pic:blipFill>
+                  <pic:spPr>
+                    <a:xfrm>
+                      <a:off x="0" y="0"/>
+                      <a:ext cx="2715004" cy="1247949"/>
+                    </a:xfrm>
+                    <a:prstGeom prst="rect">
+                      <a:avLst/>
+                    </a:prstGeom>
+                  </pic:spPr>
+                </pic:pic>
+              </a:graphicData>
+            </a:graphic>
+          </wp:inline>
+        </w:drawing>
+      </w:r>
+    </w:p>
+    <w:p/>
+    <w:p>
+      <w:r>
+        <w:t>Un dossier ‘’</w:t>
+      </w:r>
+      <w:r>
+        <w:t>02-evaluations</w:t>
+      </w:r>
+      <w:r>
+        <w:t>’’</w:t>
+      </w:r>
+      <w:r>
+        <w:t xml:space="preserve"> sera créé contenant toutes les auto-évaluations.</w:t>
+      </w:r>
+    </w:p>
+    <w:p>
+      <w:r>
+        <w:t>Envoyez les auto-évaluations aux élèves pour qu’ils l</w:t>
+      </w:r>
+      <w:r>
+        <w:t>es</w:t>
+      </w:r>
+      <w:r>
+        <w:t xml:space="preserve"> remplisse</w:t>
+      </w:r>
+      <w:r>
+        <w:t>nt</w:t>
+      </w:r>
+      <w:r>
+        <w:t>.</w:t>
+      </w:r>
+    </w:p>
+    <w:p>
+      <w:pPr>
+        <w:rPr>
+          <w:sz w:val="56"/>
+          <w:szCs w:val="56"/>
+        </w:rPr>
+      </w:pPr>
+      <w:r>
+        <w:rPr>
+          <w:noProof/>
+        </w:rPr>
+        <w:drawing>
+          <wp:inline distT="0" distB="0" distL="0" distR="0" wp14:anchorId="58A3C361" wp14:editId="467B3DE6">
+            <wp:extent cx="2301869" cy="1316990"/>
+            <wp:effectExtent l="0" t="0" r="3810" b="0"/>
+            <wp:docPr id="19" name="Image 19"/>
+            <wp:cNvGraphicFramePr>
+              <a:graphicFrameLocks xmlns:a="http://schemas.openxmlformats.org/drawingml/2006/main" noChangeAspect="1"/>
+            </wp:cNvGraphicFramePr>
+            <a:graphic xmlns:a="http://schemas.openxmlformats.org/drawingml/2006/main">
+              <a:graphicData uri="http://schemas.openxmlformats.org/drawingml/2006/picture">
+                <pic:pic xmlns:pic="http://schemas.openxmlformats.org/drawingml/2006/picture">
+                  <pic:nvPicPr>
+                    <pic:cNvPr id="1" name=""/>
+                    <pic:cNvPicPr/>
+                  </pic:nvPicPr>
+                  <pic:blipFill>
+                    <a:blip r:embed="rId14"/>
+                    <a:stretch>
+                      <a:fillRect/>
+                    </a:stretch>
+                  </pic:blipFill>
+                  <pic:spPr>
+                    <a:xfrm>
+                      <a:off x="0" y="0"/>
+                      <a:ext cx="2326026" cy="1330811"/>
+                    </a:xfrm>
+                    <a:prstGeom prst="rect">
+                      <a:avLst/>
+                    </a:prstGeom>
+                  </pic:spPr>
+                </pic:pic>
+              </a:graphicData>
+            </a:graphic>
+          </wp:inline>
+        </w:drawing>
+      </w:r>
+      <w:r>
+        <w:t xml:space="preserve"> </w:t>
+      </w:r>
+      <w:r>
+        <w:rPr>
+          <w:sz w:val="56"/>
+          <w:szCs w:val="56"/>
+        </w:rPr>
+        <w:sym w:font="Wingdings" w:char="F0E0"/>
+      </w:r>
+      <w:r>
+        <w:rPr>
+          <w:noProof/>
+          <w:sz w:val="56"/>
+          <w:szCs w:val="56"/>
+        </w:rPr>
+        <w:drawing>
+          <wp:inline distT="0" distB="0" distL="0" distR="0" wp14:anchorId="5E80B456" wp14:editId="0891AD58">
+            <wp:extent cx="2505075" cy="1365781"/>
+            <wp:effectExtent l="0" t="0" r="0" b="6350"/>
+            <wp:docPr id="32" name="Image 32"/>
+            <wp:cNvGraphicFramePr>
+              <a:graphicFrameLocks xmlns:a="http://schemas.openxmlformats.org/drawingml/2006/main" noChangeAspect="1"/>
+            </wp:cNvGraphicFramePr>
+            <a:graphic xmlns:a="http://schemas.openxmlformats.org/drawingml/2006/main">
+              <a:graphicData uri="http://schemas.openxmlformats.org/drawingml/2006/picture">
+                <pic:pic xmlns:pic="http://schemas.openxmlformats.org/drawingml/2006/picture">
+                  <pic:nvPicPr>
+                    <pic:cNvPr id="1" name=""/>
+                    <pic:cNvPicPr/>
+                  </pic:nvPicPr>
+                  <pic:blipFill>
+                    <a:blip r:embed="rId15"/>
+                    <a:stretch>
+                      <a:fillRect/>
+                    </a:stretch>
+                  </pic:blipFill>
+                  <pic:spPr>
+                    <a:xfrm>
+                      <a:off x="0" y="0"/>
+                      <a:ext cx="2559698" cy="1395562"/>
+                    </a:xfrm>
+                    <a:prstGeom prst="rect">
+                      <a:avLst/>
+                    </a:prstGeom>
+                  </pic:spPr>
+                </pic:pic>
+              </a:graphicData>
+            </a:graphic>
+          </wp:inline>
+        </w:drawing>
+      </w:r>
+    </w:p>
+    <w:p/>
+    <w:p>
+      <w:r>
+        <w:t xml:space="preserve">Une fois les auto-évaluations remplies et rendues par les élèves, remettez les dans le dossier </w:t>
+      </w:r>
+      <w:r>
+        <w:tab/>
+      </w:r>
+    </w:p>
+    <w:p>
+      <w:r>
+        <w:t>‘’</w:t>
+      </w:r>
+      <w:r>
+        <w:t>02-evaluations</w:t>
+      </w:r>
+      <w:r>
+        <w:t>’’ puis relancez le script avec le fichier ‘’start.bat’’</w:t>
+      </w:r>
+    </w:p>
+    <w:p>
+      <w:r>
+        <w:t xml:space="preserve">Cette fois cliquez sur ‘’Rapatrier les auto-évaluations’’ </w:t>
+      </w:r>
+    </w:p>
+    <w:p>
+      <w:r>
+        <w:rPr>
+          <w:noProof/>
+        </w:rPr>
+        <mc:AlternateContent>
+          <mc:Choice Requires="wps">
+            <w:drawing>
+              <wp:anchor distT="0" distB="0" distL="114300" distR="114300" simplePos="0" relativeHeight="251673600" behindDoc="0" locked="0" layoutInCell="1" allowOverlap="1" wp14:anchorId="1E9F6DAF" wp14:editId="7DDE7267">
+                <wp:simplePos x="0" y="0"/>
+                <wp:positionH relativeFrom="column">
+                  <wp:posOffset>128905</wp:posOffset>
+                </wp:positionH>
+                <wp:positionV relativeFrom="paragraph">
+                  <wp:posOffset>826770</wp:posOffset>
+                </wp:positionV>
+                <wp:extent cx="3324225" cy="295275"/>
+                <wp:effectExtent l="19050" t="19050" r="28575" b="28575"/>
+                <wp:wrapNone/>
+                <wp:docPr id="23" name="Rectangle 23"/>
+                <wp:cNvGraphicFramePr/>
+                <a:graphic xmlns:a="http://schemas.openxmlformats.org/drawingml/2006/main">
+                  <a:graphicData uri="http://schemas.microsoft.com/office/word/2010/wordprocessingShape">
+                    <wps:wsp>
+                      <wps:cNvSpPr/>
+                      <wps:spPr>
+                        <a:xfrm>
+                          <a:off x="0" y="0"/>
+                          <a:ext cx="3324225" cy="295275"/>
+                        </a:xfrm>
+                        <a:prstGeom prst="rect">
+                          <a:avLst/>
+                        </a:prstGeom>
+                        <a:noFill/>
+                        <a:ln w="38100">
+                          <a:solidFill>
+                            <a:srgbClr val="FF0000"/>
+                          </a:solidFill>
+                        </a:ln>
+                      </wps:spPr>
+                      <wps:style>
+                        <a:lnRef idx="2">
+                          <a:schemeClr val="accent1">
+                            <a:shade val="50000"/>
+                          </a:schemeClr>
+                        </a:lnRef>
+                        <a:fillRef idx="1">
+                          <a:schemeClr val="accent1"/>
+                        </a:fillRef>
+                        <a:effectRef idx="0">
+                          <a:schemeClr val="accent1"/>
+                        </a:effectRef>
+                        <a:fontRef idx="minor">
+                          <a:schemeClr val="lt1"/>
+                        </a:fontRef>
+                      </wps:style>
+                      <wps:bodyPr rot="0" spcFirstLastPara="0" vertOverflow="overflow" horzOverflow="overflow" vert="horz" wrap="square" lIns="91440" tIns="45720" rIns="91440" bIns="45720" numCol="1" spcCol="0" rtlCol="0" fromWordArt="0" anchor="ctr" anchorCtr="0" forceAA="0" compatLnSpc="1">
+                        <a:prstTxWarp prst="textNoShape">
+                          <a:avLst/>
+                        </a:prstTxWarp>
+                        <a:noAutofit/>
+                      </wps:bodyPr>
+                    </wps:wsp>
+                  </a:graphicData>
+                </a:graphic>
+                <wp14:sizeRelH relativeFrom="margin">
+                  <wp14:pctWidth>0</wp14:pctWidth>
+                </wp14:sizeRelH>
+                <wp14:sizeRelV relativeFrom="margin">
+                  <wp14:pctHeight>0</wp14:pctHeight>
+                </wp14:sizeRelV>
+              </wp:anchor>
+            </w:drawing>
+          </mc:Choice>
+          <mc:Fallback>
+            <w:pict>
+              <v:rect w14:anchorId="0914C94B" id="Rectangle 23" o:spid="_x0000_s1026" style="position:absolute;margin-left:10.15pt;margin-top:65.1pt;width:261.75pt;height:23.25pt;z-index:251673600;visibility:visible;mso-wrap-style:square;mso-width-percent:0;mso-height-percent:0;mso-wrap-distance-left:9pt;mso-wrap-distance-top:0;mso-wrap-distance-right:9pt;mso-wrap-distance-bottom:0;mso-position-horizontal:absolute;mso-position-horizontal-relative:text;mso-position-vertical:absolute;mso-position-vertical-relative:text;mso-width-percent:0;mso-height-percent:0;mso-width-relative:margin;mso-height-relative:margin;v-text-anchor:middle" o:gfxdata="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" filled="f" strokecolor="red" strokeweight="3pt"/>
+            </w:pict>
+          </mc:Fallback>
+        </mc:AlternateContent>
+      </w:r>
+      <w:r>
+        <w:rPr>
+          <w:noProof/>
+        </w:rPr>
+        <w:drawing>
+          <wp:inline distT="0" distB="0" distL="0" distR="0" wp14:anchorId="3727F6B5" wp14:editId="1330611D">
+            <wp:extent cx="3620005" cy="1495634"/>
+            <wp:effectExtent l="0" t="0" r="0" b="9525"/>
+            <wp:docPr id="25" name="Image 25"/>
+            <wp:cNvGraphicFramePr>
+              <a:graphicFrameLocks xmlns:a="http://schemas.openxmlformats.org/drawingml/2006/main" noChangeAspect="1"/>
+            </wp:cNvGraphicFramePr>
+            <a:graphic xmlns:a="http://schemas.openxmlformats.org/drawingml/2006/main">
+              <a:graphicData uri="http://schemas.openxmlformats.org/drawingml/2006/picture">
+                <pic:pic xmlns:pic="http://schemas.openxmlformats.org/drawingml/2006/picture">
+                  <pic:nvPicPr>
+                    <pic:cNvPr id="1" name=""/>
+                    <pic:cNvPicPr/>
+                  </pic:nvPicPr>
+                  <pic:blipFill>
+                    <a:blip r:embed="rId11"/>
+                    <a:stretch>
+                      <a:fillRect/>
+                    </a:stretch>
+                  </pic:blipFill>
+                  <pic:spPr>
+                    <a:xfrm>
+                      <a:off x="0" y="0"/>
+                      <a:ext cx="3620005" cy="1495634"/>
+                    </a:xfrm>
+                    <a:prstGeom prst="rect">
+                      <a:avLst/>
+                    </a:prstGeom>
+                  </pic:spPr>
+                </pic:pic>
+              </a:graphicData>
+            </a:graphic>
+          </wp:inline>
+        </w:drawing>
+      </w:r>
+    </w:p>
+    <w:p/>
+    <w:p>
+      <w:r>
+        <w:t>Cette Pop-Up va apparaitre pour informer que cela peut prendre un peu de temps selon les performances de votre PC</w:t>
+      </w:r>
+    </w:p>
+    <w:p>
+      <w:r>
+        <w:drawing>
+          <wp:inline distT="0" distB="0" distL="0" distR="0" wp14:anchorId="270475EA" wp14:editId="712C651A">
+            <wp:extent cx="3315163" cy="1038370"/>
+            <wp:effectExtent l="0" t="0" r="0" b="9525"/>
+            <wp:docPr id="16" name="Image 16"/>
+            <wp:cNvGraphicFramePr>
+              <a:graphicFrameLocks xmlns:a="http://schemas.openxmlformats.org/drawingml/2006/main" noChangeAspect="1"/>
+            </wp:cNvGraphicFramePr>
+            <a:graphic xmlns:a="http://schemas.openxmlformats.org/drawingml/2006/main">
+              <a:graphicData uri="http://schemas.openxmlformats.org/drawingml/2006/picture">
+                <pic:pic xmlns:pic="http://schemas.openxmlformats.org/drawingml/2006/picture">
+                  <pic:nvPicPr>
+                    <pic:cNvPr id="1" name=""/>
+                    <pic:cNvPicPr/>
+                  </pic:nvPicPr>
+                  <pic:blipFill>
+                    <a:blip r:embed="rId16"/>
+                    <a:stretch>
+                      <a:fillRect/>
+                    </a:stretch>
+                  </pic:blipFill>
+                  <pic:spPr>
+                    <a:xfrm>
+                      <a:off x="0" y="0"/>
+                      <a:ext cx="3315163" cy="1038370"/>
+                    </a:xfrm>
+                    <a:prstGeom prst="rect">
+                      <a:avLst/>
+                    </a:prstGeom>
+                  </pic:spPr>
+                </pic:pic>
+              </a:graphicData>
+            </a:graphic>
+          </wp:inline>
+        </w:drawing>
+      </w:r>
+    </w:p>
+    <w:p>
+      <w:r>
+        <w:lastRenderedPageBreak/>
+        <w:t>Une fois les auto-évaluations récupérées, ce message apparaitra. Cliquez sur ‘’OK’’</w:t>
+      </w:r>
+    </w:p>
+    <w:p>
+      <w:r>
+        <w:rPr>
+          <w:noProof/>
+        </w:rPr>
+        <mc:AlternateContent>
+          <mc:Choice Requires="wps">
+            <w:drawing>
+              <wp:anchor distT="0" distB="0" distL="114300" distR="114300" simplePos="0" relativeHeight="251677696" behindDoc="0" locked="0" layoutInCell="1" allowOverlap="1" wp14:anchorId="6DEDF7B8" wp14:editId="26665F4D">
+                <wp:simplePos x="0" y="0"/>
+                <wp:positionH relativeFrom="column">
+                  <wp:posOffset>2091055</wp:posOffset>
+                </wp:positionH>
+                <wp:positionV relativeFrom="paragraph">
+                  <wp:posOffset>871855</wp:posOffset>
+                </wp:positionV>
+                <wp:extent cx="800100" cy="216477"/>
+                <wp:effectExtent l="19050" t="19050" r="19050" b="12700"/>
+                <wp:wrapNone/>
+                <wp:docPr id="28" name="Rectangle 28"/>
+                <wp:cNvGraphicFramePr/>
+                <a:graphic xmlns:a="http://schemas.openxmlformats.org/drawingml/2006/main">
+                  <a:graphicData uri="http://schemas.microsoft.com/office/word/2010/wordprocessingShape">
+                    <wps:wsp>
+                      <wps:cNvSpPr/>
+                      <wps:spPr>
+                        <a:xfrm>
+                          <a:off x="0" y="0"/>
+                          <a:ext cx="800100" cy="216477"/>
+                        </a:xfrm>
+                        <a:prstGeom prst="rect">
+                          <a:avLst/>
+                        </a:prstGeom>
+                        <a:noFill/>
+                        <a:ln w="38100">
+                          <a:solidFill>
+                            <a:srgbClr val="FF0000"/>
+                          </a:solidFill>
+                        </a:ln>
+                      </wps:spPr>
+                      <wps:style>
+                        <a:lnRef idx="2">
+                          <a:schemeClr val="accent1">
+                            <a:shade val="50000"/>
+                          </a:schemeClr>
+                        </a:lnRef>
+                        <a:fillRef idx="1">
+                          <a:schemeClr val="accent1"/>
+                        </a:fillRef>
+                        <a:effectRef idx="0">
+                          <a:schemeClr val="accent1"/>
+                        </a:effectRef>
+                        <a:fontRef idx="minor">
+                          <a:schemeClr val="lt1"/>
+                        </a:fontRef>
+                      </wps:style>
+                      <wps:bodyPr rot="0" spcFirstLastPara="0" vertOverflow="overflow" horzOverflow="overflow" vert="horz" wrap="square" lIns="91440" tIns="45720" rIns="91440" bIns="45720" numCol="1" spcCol="0" rtlCol="0" fromWordArt="0" anchor="ctr" anchorCtr="0" forceAA="0" compatLnSpc="1">
+                        <a:prstTxWarp prst="textNoShape">
+                          <a:avLst/>
+                        </a:prstTxWarp>
+                        <a:noAutofit/>
+                      </wps:bodyPr>
+                    </wps:wsp>
+                  </a:graphicData>
+                </a:graphic>
+                <wp14:sizeRelH relativeFrom="margin">
+                  <wp14:pctWidth>0</wp14:pctWidth>
+                </wp14:sizeRelH>
+                <wp14:sizeRelV relativeFrom="margin">
+                  <wp14:pctHeight>0</wp14:pctHeight>
+                </wp14:sizeRelV>
+              </wp:anchor>
+            </w:drawing>
+          </mc:Choice>
+          <mc:Fallback>
+            <w:pict>
+              <v:rect w14:anchorId="19945BFF" id="Rectangle 28" o:spid="_x0000_s1026" style="position:absolute;margin-left:164.65pt;margin-top:68.65pt;width:63pt;height:17.05pt;z-index:251677696;visibility:visible;mso-wrap-style:square;mso-width-percent:0;mso-height-percent:0;mso-wrap-distance-left:9pt;mso-wrap-distance-top:0;mso-wrap-distance-right:9pt;mso-wrap-distance-bottom:0;mso-position-horizontal:absolute;mso-position-horizontal-relative:text;mso-position-vertical:absolute;mso-position-vertical-relative:text;mso-width-percent:0;mso-height-percent:0;mso-width-relative:margin;mso-height-relative:margin;v-text-anchor:middle" o:gfxdata="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" filled="f" strokecolor="red" strokeweight="3pt"/>
+            </w:pict>
+          </mc:Fallback>
+        </mc:AlternateContent>
+      </w:r>
+      <w:r>
+        <w:rPr>
+          <w:noProof/>
+        </w:rPr>
+        <w:drawing>
+          <wp:inline distT="0" distB="0" distL="0" distR="0" wp14:anchorId="33BDF23B" wp14:editId="19028E9D">
+            <wp:extent cx="3000794" cy="1143160"/>
+            <wp:effectExtent l="0" t="0" r="0" b="0"/>
+            <wp:docPr id="27" name="Image 27"/>
+            <wp:cNvGraphicFramePr>
+              <a:graphicFrameLocks xmlns:a="http://schemas.openxmlformats.org/drawingml/2006/main" noChangeAspect="1"/>
+            </wp:cNvGraphicFramePr>
+            <a:graphic xmlns:a="http://schemas.openxmlformats.org/drawingml/2006/main">
+              <a:graphicData uri="http://schemas.openxmlformats.org/drawingml/2006/picture">
+                <pic:pic xmlns:pic="http://schemas.openxmlformats.org/drawingml/2006/picture">
+                  <pic:nvPicPr>
+                    <pic:cNvPr id="1" name=""/>
+                    <pic:cNvPicPr/>
+                  </pic:nvPicPr>
+                  <pic:blipFill>
+                    <a:blip r:embed="rId17"/>
+                    <a:stretch>
+                      <a:fillRect/>
+                    </a:stretch>
+                  </pic:blipFill>
+                  <pic:spPr>
+                    <a:xfrm>
+                      <a:off x="0" y="0"/>
+                      <a:ext cx="3000794" cy="1143160"/>
+                    </a:xfrm>
+                    <a:prstGeom prst="rect">
+                      <a:avLst/>
+                    </a:prstGeom>
+                  </pic:spPr>
+                </pic:pic>
+              </a:graphicData>
+            </a:graphic>
+          </wp:inline>
+        </w:drawing>
+      </w:r>
+    </w:p>
+    <w:p/>
+    <w:p>
+      <w:r>
+        <w:t>Rendez-vous dans le dossier ‘’</w:t>
+      </w:r>
+      <w:r>
+        <w:t>02-evaluations</w:t>
+      </w:r>
+      <w:r>
+        <w:t>’’</w:t>
+      </w:r>
+    </w:p>
+    <w:p>
+      <w:r>
+        <w:t xml:space="preserve">Un fichier </w:t>
+      </w:r>
+      <w:r>
+        <w:t>‘’</w:t>
+      </w:r>
+      <w:r>
+        <w:t>.xlsm</w:t>
+      </w:r>
+      <w:r>
+        <w:t>’’</w:t>
+      </w:r>
+      <w:r>
+        <w:t xml:space="preserve"> avec la synthèse des auto-évaluations sera créé.</w:t>
+      </w:r>
+      <w:r>
+        <w:t xml:space="preserve"> Ouvrez-le.</w:t>
+      </w:r>
+    </w:p>
+    <w:p>
+      <w:r>
+        <w:rPr>
+          <w:noProof/>
+        </w:rPr>
+        <mc:AlternateContent>
+          <mc:Choice Requires="wps">
+            <w:drawing>
+              <wp:anchor distT="0" distB="0" distL="114300" distR="114300" simplePos="0" relativeHeight="251679744" behindDoc="0" locked="0" layoutInCell="1" allowOverlap="1" wp14:anchorId="7DF1190A" wp14:editId="3AD5A18B">
+                <wp:simplePos x="0" y="0"/>
+                <wp:positionH relativeFrom="column">
+                  <wp:posOffset>43180</wp:posOffset>
+                </wp:positionH>
+                <wp:positionV relativeFrom="paragraph">
+                  <wp:posOffset>1432560</wp:posOffset>
+                </wp:positionV>
+                <wp:extent cx="2266950" cy="238125"/>
+                <wp:effectExtent l="19050" t="19050" r="19050" b="28575"/>
+                <wp:wrapNone/>
+                <wp:docPr id="30" name="Rectangle 30"/>
+                <wp:cNvGraphicFramePr/>
+                <a:graphic xmlns:a="http://schemas.openxmlformats.org/drawingml/2006/main">
+                  <a:graphicData uri="http://schemas.microsoft.com/office/word/2010/wordprocessingShape">
+                    <wps:wsp>
+                      <wps:cNvSpPr/>
+                      <wps:spPr>
+                        <a:xfrm>
+                          <a:off x="0" y="0"/>
+                          <a:ext cx="2266950" cy="238125"/>
+                        </a:xfrm>
+                        <a:prstGeom prst="rect">
+                          <a:avLst/>
+                        </a:prstGeom>
+                        <a:noFill/>
+                        <a:ln w="38100">
+                          <a:solidFill>
+                            <a:srgbClr val="FF0000"/>
+                          </a:solidFill>
+                        </a:ln>
+                      </wps:spPr>
+                      <wps:style>
+                        <a:lnRef idx="2">
+                          <a:schemeClr val="accent1">
+                            <a:shade val="50000"/>
+                          </a:schemeClr>
+                        </a:lnRef>
+                        <a:fillRef idx="1">
+                          <a:schemeClr val="accent1"/>
+                        </a:fillRef>
+                        <a:effectRef idx="0">
+                          <a:schemeClr val="accent1"/>
+                        </a:effectRef>
+                        <a:fontRef idx="minor">
+                          <a:schemeClr val="lt1"/>
+                        </a:fontRef>
+                      </wps:style>
+                      <wps:bodyPr rot="0" spcFirstLastPara="0" vertOverflow="overflow" horzOverflow="overflow" vert="horz" wrap="square" lIns="91440" tIns="45720" rIns="91440" bIns="45720" numCol="1" spcCol="0" rtlCol="0" fromWordArt="0" anchor="ctr" anchorCtr="0" forceAA="0" compatLnSpc="1">
+                        <a:prstTxWarp prst="textNoShape">
+                          <a:avLst/>
+                        </a:prstTxWarp>
+                        <a:noAutofit/>
+                      </wps:bodyPr>
+                    </wps:wsp>
+                  </a:graphicData>
+                </a:graphic>
+                <wp14:sizeRelH relativeFrom="margin">
+                  <wp14:pctWidth>0</wp14:pctWidth>
+                </wp14:sizeRelH>
+                <wp14:sizeRelV relativeFrom="margin">
+                  <wp14:pctHeight>0</wp14:pctHeight>
+                </wp14:sizeRelV>
+              </wp:anchor>
+            </w:drawing>
+          </mc:Choice>
+          <mc:Fallback>
+            <w:pict>
+              <v:rect w14:anchorId="1EF8A094" id="Rectangle 30" o:spid="_x0000_s1026" style="position:absolute;margin-left:3.4pt;margin-top:112.8pt;width:178.5pt;height:18.75pt;z-index:251679744;visibility:visible;mso-wrap-style:square;mso-width-percent:0;mso-height-percent:0;mso-wrap-distance-left:9pt;mso-wrap-distance-top:0;mso-wrap-distance-right:9pt;mso-wrap-distance-bottom:0;mso-position-horizontal:absolute;mso-position-horizontal-relative:text;mso-position-vertical:absolute;mso-position-vertical-relative:text;mso-width-percent:0;mso-height-percent:0;mso-width-relative:margin;mso-height-relative:margin;v-text-anchor:middle" o:gfxdata="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" filled="f" strokecolor="red" strokeweight="3pt"/>
+            </w:pict>
+          </mc:Fallback>
+        </mc:AlternateContent>
+      </w:r>
+      <w:r>
+        <w:rPr>
+          <w:noProof/>
+        </w:rPr>
+        <w:t xml:space="preserve"> </w:t>
+      </w:r>
+      <w:r>
+        <w:rPr>
+          <w:noProof/>
+        </w:rPr>
+        <w:drawing>
+          <wp:inline distT="0" distB="0" distL="0" distR="0" wp14:anchorId="08D72E0C" wp14:editId="420E377C">
+            <wp:extent cx="3524742" cy="2086266"/>
+            <wp:effectExtent l="0" t="0" r="0" b="9525"/>
+            <wp:docPr id="40" name="Image 40"/>
+            <wp:cNvGraphicFramePr>
+              <a:graphicFrameLocks xmlns:a="http://schemas.openxmlformats.org/drawingml/2006/main" noChangeAspect="1"/>
+            </wp:cNvGraphicFramePr>
+            <a:graphic xmlns:a="http://schemas.openxmlformats.org/drawingml/2006/main">
+              <a:graphicData uri="http://schemas.openxmlformats.org/drawingml/2006/picture">
+                <pic:pic xmlns:pic="http://schemas.openxmlformats.org/drawingml/2006/picture">
+                  <pic:nvPicPr>
+                    <pic:cNvPr id="1" name=""/>
+                    <pic:cNvPicPr/>
+                  </pic:nvPicPr>
+                  <pic:blipFill>
+                    <a:blip r:embed="rId18"/>
+                    <a:stretch>
+                      <a:fillRect/>
+                    </a:stretch>
+                  </pic:blipFill>
+                  <pic:spPr>
+                    <a:xfrm>
+                      <a:off x="0" y="0"/>
+                      <a:ext cx="3524742" cy="2086266"/>
+                    </a:xfrm>
+                    <a:prstGeom prst="rect">
+                      <a:avLst/>
+                    </a:prstGeom>
+                  </pic:spPr>
+                </pic:pic>
+              </a:graphicData>
+            </a:graphic>
+          </wp:inline>
+        </w:drawing>
+      </w:r>
+    </w:p>
+    <w:p/>
+    <w:p>
+      <w:r>
+        <w:t>Une fois ouvert pensez à activer les macros</w:t>
+      </w:r>
+    </w:p>
+    <w:p>
+      <w:r>
+        <w:rPr>
+          <w:noProof/>
+        </w:rPr>
+        <w:drawing>
+          <wp:inline distT="0" distB="0" distL="0" distR="0" wp14:anchorId="7BB504E3" wp14:editId="010F4B3D">
+            <wp:extent cx="5143503" cy="257175"/>
+            <wp:effectExtent l="0" t="0" r="0" b="9525"/>
+            <wp:docPr id="31" name="Image 31"/>
+            <wp:cNvGraphicFramePr>
+              <a:graphicFrameLocks xmlns:a="http://schemas.openxmlformats.org/drawingml/2006/main" noChangeAspect="1"/>
+            </wp:cNvGraphicFramePr>
+            <a:graphic xmlns:a="http://schemas.openxmlformats.org/drawingml/2006/main">
+              <a:graphicData uri="http://schemas.openxmlformats.org/drawingml/2006/picture">
+                <pic:pic xmlns:pic="http://schemas.openxmlformats.org/drawingml/2006/picture">
+                  <pic:nvPicPr>
+                    <pic:cNvPr id="1" name=""/>
+                    <pic:cNvPicPr/>
+                  </pic:nvPicPr>
+                  <pic:blipFill rotWithShape="1">
+                    <a:blip r:embed="rId19"/>
+                    <a:srcRect t="20588"/>
+                    <a:stretch/>
+                  </pic:blipFill>
+                  <pic:spPr bwMode="auto">
+                    <a:xfrm>
+                      <a:off x="0" y="0"/>
+                      <a:ext cx="5144218" cy="257211"/>
+                    </a:xfrm>
+                    <a:prstGeom prst="rect">
+                      <a:avLst/>
+                    </a:prstGeom>
+                    <a:ln>
+                      <a:noFill/>
+                    </a:ln>
+                    <a:extLst>
+                      <a:ext uri="{53640926-AAD7-44D8-BBD7-CCE9431645EC}">
+                        <a14:shadowObscured xmlns:a14="http://schemas.microsoft.com/office/drawing/2010/main"/>
+                      </a:ext>
+                    </a:extLst>
+                  </pic:spPr>
+                </pic:pic>
+              </a:graphicData>
+            </a:graphic>
+          </wp:inline>
+        </w:drawing>
+      </w:r>
+    </w:p>
+    <w:p/>
+    <w:p>
+      <w:r>
+        <w:t xml:space="preserve">Le fichier de synthèse contient un onglet pour chaque auto-évaluation, </w:t>
+      </w:r>
+      <w:r>
+        <w:t>ainsi qu’un</w:t>
+      </w:r>
+      <w:r>
+        <w:t xml:space="preserve"> onglet ‘’MASTER’’</w:t>
+      </w:r>
+    </w:p>
+    <w:p>
+      <w:r>
+        <w:t>Faites les modifications désirées dans les auto-évaluations des élèves, puis une fois fini rendez-vous dans l’onglet ‘’MASTER’’</w:t>
+      </w:r>
+    </w:p>
+    <w:p>
+      <w:r>
+        <w:rPr>
+          <w:noProof/>
+        </w:rPr>
+        <w:drawing>
+          <wp:inline distT="0" distB="0" distL="0" distR="0" wp14:anchorId="7CF837D8" wp14:editId="59834B82">
+            <wp:extent cx="5677692" cy="247685"/>
+            <wp:effectExtent l="0" t="0" r="0" b="0"/>
+            <wp:docPr id="33" name="Image 33"/>
+            <wp:cNvGraphicFramePr>
+              <a:graphicFrameLocks xmlns:a="http://schemas.openxmlformats.org/drawingml/2006/main" noChangeAspect="1"/>
+            </wp:cNvGraphicFramePr>
+            <a:graphic xmlns:a="http://schemas.openxmlformats.org/drawingml/2006/main">
+              <a:graphicData uri="http://schemas.openxmlformats.org/drawingml/2006/picture">
+                <pic:pic xmlns:pic="http://schemas.openxmlformats.org/drawingml/2006/picture">
+                  <pic:nvPicPr>
+                    <pic:cNvPr id="1" name=""/>
+                    <pic:cNvPicPr/>
+                  </pic:nvPicPr>
+                  <pic:blipFill>
+                    <a:blip r:embed="rId20"/>
+                    <a:stretch>
+                      <a:fillRect/>
+                    </a:stretch>
+                  </pic:blipFill>
+                  <pic:spPr>
+                    <a:xfrm>
+                      <a:off x="0" y="0"/>
+                      <a:ext cx="5677692" cy="247685"/>
+                    </a:xfrm>
+                    <a:prstGeom prst="rect">
+                      <a:avLst/>
+                    </a:prstGeom>
+                  </pic:spPr>
+                </pic:pic>
+              </a:graphicData>
+            </a:graphic>
+          </wp:inline>
+        </w:drawing>
+      </w:r>
+    </w:p>
+    <w:p>
+      <w:r>
+        <w:br w:type="page"/>
+      </w:r>
+    </w:p>
+    <w:p>
+      <w:r>
+        <w:lastRenderedPageBreak/>
+        <w:t>Dans l’onglet ‘</w:t>
+      </w:r>
+      <w:r>
+        <w:t>’MASTER’’</w:t>
+      </w:r>
+      <w:r>
+        <w:t>, cliquez sur ‘’Rapatrier les notes’’ et ‘’Export en PDF’</w:t>
+      </w:r>
+      <w:r>
+        <w:t>’</w:t>
+      </w:r>
+    </w:p>
+    <w:p>
+      <w:r>
+        <w:rPr>
+          <w:noProof/>
+        </w:rPr>
+        <mc:AlternateContent>
+          <mc:Choice Requires="wps">
+            <w:drawing>
+              <wp:anchor distT="0" distB="0" distL="114300" distR="114300" simplePos="0" relativeHeight="251683840" behindDoc="0" locked="0" layoutInCell="1" allowOverlap="1" wp14:anchorId="35E08DE4" wp14:editId="2C8EEB35">
+                <wp:simplePos x="0" y="0"/>
+                <wp:positionH relativeFrom="column">
+                  <wp:posOffset>3510280</wp:posOffset>
+                </wp:positionH>
+                <wp:positionV relativeFrom="paragraph">
+                  <wp:posOffset>1881505</wp:posOffset>
+                </wp:positionV>
+                <wp:extent cx="1352550" cy="561975"/>
+                <wp:effectExtent l="19050" t="19050" r="19050" b="28575"/>
+                <wp:wrapNone/>
+                <wp:docPr id="38" name="Rectangle 38"/>
+                <wp:cNvGraphicFramePr/>
+                <a:graphic xmlns:a="http://schemas.openxmlformats.org/drawingml/2006/main">
+                  <a:graphicData uri="http://schemas.microsoft.com/office/word/2010/wordprocessingShape">
+                    <wps:wsp>
+                      <wps:cNvSpPr/>
+                      <wps:spPr>
+                        <a:xfrm>
+                          <a:off x="0" y="0"/>
+                          <a:ext cx="1352550" cy="561975"/>
+                        </a:xfrm>
+                        <a:prstGeom prst="rect">
+                          <a:avLst/>
+                        </a:prstGeom>
+                        <a:noFill/>
+                        <a:ln w="38100">
+                          <a:solidFill>
+                            <a:srgbClr val="FF0000"/>
+                          </a:solidFill>
+                        </a:ln>
+                      </wps:spPr>
+                      <wps:style>
+                        <a:lnRef idx="2">
+                          <a:schemeClr val="accent1">
+                            <a:shade val="50000"/>
+                          </a:schemeClr>
+                        </a:lnRef>
+                        <a:fillRef idx="1">
+                          <a:schemeClr val="accent1"/>
+                        </a:fillRef>
+                        <a:effectRef idx="0">
+                          <a:schemeClr val="accent1"/>
+                        </a:effectRef>
+                        <a:fontRef idx="minor">
+                          <a:schemeClr val="lt1"/>
+                        </a:fontRef>
+                      </wps:style>
+                      <wps:bodyPr rot="0" spcFirstLastPara="0" vertOverflow="overflow" horzOverflow="overflow" vert="horz" wrap="square" lIns="91440" tIns="45720" rIns="91440" bIns="45720" numCol="1" spcCol="0" rtlCol="0" fromWordArt="0" anchor="ctr" anchorCtr="0" forceAA="0" compatLnSpc="1">
+                        <a:prstTxWarp prst="textNoShape">
+                          <a:avLst/>
+                        </a:prstTxWarp>
+                        <a:noAutofit/>
+                      </wps:bodyPr>
+                    </wps:wsp>
+                  </a:graphicData>
+                </a:graphic>
+                <wp14:sizeRelH relativeFrom="margin">
+                  <wp14:pctWidth>0</wp14:pctWidth>
+                </wp14:sizeRelH>
+                <wp14:sizeRelV relativeFrom="margin">
+                  <wp14:pctHeight>0</wp14:pctHeight>
+                </wp14:sizeRelV>
+              </wp:anchor>
+            </w:drawing>
+          </mc:Choice>
+          <mc:Fallback>
+            <w:pict>
+              <v:rect w14:anchorId="3BAC705F" id="Rectangle 38" o:spid="_x0000_s1026" style="position:absolute;margin-left:276.4pt;margin-top:148.15pt;width:106.5pt;height:44.25pt;z-index:251683840;visibility:visible;mso-wrap-style:square;mso-width-percent:0;mso-height-percent:0;mso-wrap-distance-left:9pt;mso-wrap-distance-top:0;mso-wrap-distance-right:9pt;mso-wrap-distance-bottom:0;mso-position-horizontal:absolute;mso-position-horizontal-relative:text;mso-position-vertical:absolute;mso-position-vertical-relative:text;mso-width-percent:0;mso-height-percent:0;mso-width-relative:margin;mso-height-relative:margin;v-text-anchor:middle" o:gfxdata="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" filled="f" strokecolor="red" strokeweight="3pt"/>
+            </w:pict>
+          </mc:Fallback>
+        </mc:AlternateContent>
+      </w:r>
+      <w:r>
+        <w:rPr>
+          <w:noProof/>
+        </w:rPr>
+        <mc:AlternateContent>
+          <mc:Choice Requires="wps">
+            <w:drawing>
+              <wp:anchor distT="0" distB="0" distL="114300" distR="114300" simplePos="0" relativeHeight="251681792" behindDoc="0" locked="0" layoutInCell="1" allowOverlap="1" wp14:anchorId="09C13925" wp14:editId="4D0CFD35">
+                <wp:simplePos x="0" y="0"/>
+                <wp:positionH relativeFrom="column">
+                  <wp:posOffset>3519805</wp:posOffset>
+                </wp:positionH>
+                <wp:positionV relativeFrom="paragraph">
+                  <wp:posOffset>176529</wp:posOffset>
+                </wp:positionV>
+                <wp:extent cx="1352550" cy="561975"/>
+                <wp:effectExtent l="19050" t="19050" r="19050" b="28575"/>
+                <wp:wrapNone/>
+                <wp:docPr id="37" name="Rectangle 37"/>
+                <wp:cNvGraphicFramePr/>
+                <a:graphic xmlns:a="http://schemas.openxmlformats.org/drawingml/2006/main">
+                  <a:graphicData uri="http://schemas.microsoft.com/office/word/2010/wordprocessingShape">
+                    <wps:wsp>
+                      <wps:cNvSpPr/>
+                      <wps:spPr>
+                        <a:xfrm>
+                          <a:off x="0" y="0"/>
+                          <a:ext cx="1352550" cy="561975"/>
+                        </a:xfrm>
+                        <a:prstGeom prst="rect">
+                          <a:avLst/>
+                        </a:prstGeom>
+                        <a:noFill/>
+                        <a:ln w="38100">
+                          <a:solidFill>
+                            <a:srgbClr val="FF0000"/>
+                          </a:solidFill>
+                        </a:ln>
+                      </wps:spPr>
+                      <wps:style>
+                        <a:lnRef idx="2">
+                          <a:schemeClr val="accent1">
+                            <a:shade val="50000"/>
+                          </a:schemeClr>
+                        </a:lnRef>
+                        <a:fillRef idx="1">
+                          <a:schemeClr val="accent1"/>
+                        </a:fillRef>
+                        <a:effectRef idx="0">
+                          <a:schemeClr val="accent1"/>
+                        </a:effectRef>
+                        <a:fontRef idx="minor">
+                          <a:schemeClr val="lt1"/>
+                        </a:fontRef>
+                      </wps:style>
+                      <wps:bodyPr rot="0" spcFirstLastPara="0" vertOverflow="overflow" horzOverflow="overflow" vert="horz" wrap="square" lIns="91440" tIns="45720" rIns="91440" bIns="45720" numCol="1" spcCol="0" rtlCol="0" fromWordArt="0" anchor="ctr" anchorCtr="0" forceAA="0" compatLnSpc="1">
+                        <a:prstTxWarp prst="textNoShape">
+                          <a:avLst/>
+                        </a:prstTxWarp>
+                        <a:noAutofit/>
+                      </wps:bodyPr>
+                    </wps:wsp>
+                  </a:graphicData>
+                </a:graphic>
+                <wp14:sizeRelH relativeFrom="margin">
+                  <wp14:pctWidth>0</wp14:pctWidth>
+                </wp14:sizeRelH>
+                <wp14:sizeRelV relativeFrom="margin">
+                  <wp14:pctHeight>0</wp14:pctHeight>
+                </wp14:sizeRelV>
+              </wp:anchor>
+            </w:drawing>
+          </mc:Choice>
+          <mc:Fallback>
+            <w:pict>
+              <v:rect w14:anchorId="10F06874" id="Rectangle 37" o:spid="_x0000_s1026" style="position:absolute;margin-left:277.15pt;margin-top:13.9pt;width:106.5pt;height:44.25pt;z-index:251681792;visibility:visible;mso-wrap-style:square;mso-width-percent:0;mso-height-percent:0;mso-wrap-distance-left:9pt;mso-wrap-distance-top:0;mso-wrap-distance-right:9pt;mso-wrap-distance-bottom:0;mso-position-horizontal:absolute;mso-position-horizontal-relative:text;mso-position-vertical:absolute;mso-position-vertical-relative:text;mso-width-percent:0;mso-height-percent:0;mso-width-relative:margin;mso-height-relative:margin;v-text-anchor:middle" o:gfxdata="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" filled="f" strokecolor="red" strokeweight="3pt"/>
+            </w:pict>
+          </mc:Fallback>
+        </mc:AlternateContent>
+      </w:r>
+      <w:r>
+        <w:rPr>
+          <w:noProof/>
+        </w:rPr>
+        <w:drawing>
+          <wp:inline distT="0" distB="0" distL="0" distR="0" wp14:anchorId="1319413A" wp14:editId="230DCF11">
+            <wp:extent cx="4924425" cy="2486639"/>
+            <wp:effectExtent l="0" t="0" r="0" b="9525"/>
+            <wp:docPr id="34" name="Image 34"/>
+            <wp:cNvGraphicFramePr>
+              <a:graphicFrameLocks xmlns:a="http://schemas.openxmlformats.org/drawingml/2006/main" noChangeAspect="1"/>
+            </wp:cNvGraphicFramePr>
+            <a:graphic xmlns:a="http://schemas.openxmlformats.org/drawingml/2006/main">
+              <a:graphicData uri="http://schemas.openxmlformats.org/drawingml/2006/picture">
+                <pic:pic xmlns:pic="http://schemas.openxmlformats.org/drawingml/2006/picture">
+                  <pic:nvPicPr>
+                    <pic:cNvPr id="1" name=""/>
+                    <pic:cNvPicPr/>
+                  </pic:nvPicPr>
+                  <pic:blipFill>
+                    <a:blip r:embed="rId21"/>
+                    <a:stretch>
+                      <a:fillRect/>
+                    </a:stretch>
+                  </pic:blipFill>
+                  <pic:spPr>
+                    <a:xfrm>
+                      <a:off x="0" y="0"/>
+                      <a:ext cx="5023229" cy="2536531"/>
+                    </a:xfrm>
+                    <a:prstGeom prst="rect">
+                      <a:avLst/>
+                    </a:prstGeom>
+                  </pic:spPr>
+                </pic:pic>
+              </a:graphicData>
+            </a:graphic>
+          </wp:inline>
+        </w:drawing>
+      </w:r>
+    </w:p>
+    <w:p/>
+    <w:p>
+      <w:r>
+        <w:t xml:space="preserve">Les notes seront </w:t>
+      </w:r>
+      <w:r>
+        <w:t>synthétisées</w:t>
+      </w:r>
+      <w:r>
+        <w:t xml:space="preserve"> dans le tableau et les </w:t>
+      </w:r>
+      <w:r>
+        <w:t>auto-évaluations exportées en PDF dans le dossier ‘’</w:t>
+      </w:r>
+      <w:r>
+        <w:t>02-evaluations</w:t>
+      </w:r>
+      <w:r>
+        <w:t>’’</w:t>
+      </w:r>
+    </w:p>
+    <w:p>
+      <w:r>
+        <w:rPr>
+          <w:noProof/>
+        </w:rPr>
+        <w:drawing>
+          <wp:inline distT="0" distB="0" distL="0" distR="0" wp14:anchorId="2664F9C3" wp14:editId="0ACE79E5">
+            <wp:extent cx="4105848" cy="1152686"/>
+            <wp:effectExtent l="0" t="0" r="9525" b="9525"/>
+            <wp:docPr id="35" name="Image 35"/>
+            <wp:cNvGraphicFramePr>
+              <a:graphicFrameLocks xmlns:a="http://schemas.openxmlformats.org/drawingml/2006/main" noChangeAspect="1"/>
+            </wp:cNvGraphicFramePr>
+            <a:graphic xmlns:a="http://schemas.openxmlformats.org/drawingml/2006/main">
+              <a:graphicData uri="http://schemas.openxmlformats.org/drawingml/2006/picture">
+                <pic:pic xmlns:pic="http://schemas.openxmlformats.org/drawingml/2006/picture">
+                  <pic:nvPicPr>
+                    <pic:cNvPr id="1" name=""/>
+                    <pic:cNvPicPr/>
+                  </pic:nvPicPr>
+                  <pic:blipFill>
+                    <a:blip r:embed="rId22"/>
+                    <a:stretch>
+                      <a:fillRect/>
+                    </a:stretch>
+                  </pic:blipFill>
+                  <pic:spPr>
+                    <a:xfrm>
+                      <a:off x="0" y="0"/>
+                      <a:ext cx="4105848" cy="1152686"/>
+                    </a:xfrm>
+                    <a:prstGeom prst="rect">
+                      <a:avLst/>
+                    </a:prstGeom>
+                  </pic:spPr>
+                </pic:pic>
+              </a:graphicData>
+            </a:graphic>
+          </wp:inline>
+        </w:drawing>
+      </w:r>
+    </w:p>
+    <w:p>
+      <w:r>
+        <w:rPr>
+          <w:noProof/>
+        </w:rPr>
+        <w:drawing>
+          <wp:inline distT="0" distB="0" distL="0" distR="0" wp14:anchorId="380EAC73" wp14:editId="4F59E8EA">
+            <wp:extent cx="3705225" cy="3019425"/>
+            <wp:effectExtent l="0" t="0" r="9525" b="9525"/>
+            <wp:docPr id="41" name="Image 41"/>
+            <wp:cNvGraphicFramePr>
+              <a:graphicFrameLocks xmlns:a="http://schemas.openxmlformats.org/drawingml/2006/main" noChangeAspect="1"/>
+            </wp:cNvGraphicFramePr>
+            <a:graphic xmlns:a="http://schemas.openxmlformats.org/drawingml/2006/main">
+              <a:graphicData uri="http://schemas.openxmlformats.org/drawingml/2006/picture">
+                <pic:pic xmlns:pic="http://schemas.openxmlformats.org/drawingml/2006/picture">
+                  <pic:nvPicPr>
+                    <pic:cNvPr id="1" name=""/>
+                    <pic:cNvPicPr/>
+                  </pic:nvPicPr>
+                  <pic:blipFill rotWithShape="1">
+                    <a:blip r:embed="rId23"/>
+                    <a:srcRect l="2506" t="1511" b="2719"/>
+                    <a:stretch/>
+                  </pic:blipFill>
+                  <pic:spPr bwMode="auto">
+                    <a:xfrm>
+                      <a:off x="0" y="0"/>
+                      <a:ext cx="3705742" cy="3019846"/>
+                    </a:xfrm>
+                    <a:prstGeom prst="rect">
+                      <a:avLst/>
+                    </a:prstGeom>
+                    <a:ln>
+                      <a:noFill/>
+                    </a:ln>
+                    <a:extLst>
+                      <a:ext uri="{53640926-AAD7-44D8-BBD7-CCE9431645EC}">
+                        <a14:shadowObscured xmlns:a14="http://schemas.microsoft.com/office/drawing/2010/main"/>
+                      </a:ext>
+                    </a:extLst>
+                  </pic:spPr>
+                </pic:pic>
+              </a:graphicData>
+            </a:graphic>
+          </wp:inline>
+        </w:drawing>
+      </w:r>
+    </w:p>
     <w:sectPr>
       <w:pgSz w:w="11906" w:h="16838"/>
       <w:pgMar w:top="1417" w:right="1417" w:bottom="1417" w:left="1417" w:header="708" w:footer="708" w:gutter="0"/>
@@ -411,6 +2470,7 @@
   <w:style w:type="paragraph" w:default="1" w:styleId="Normal">
     <w:name w:val="Normal"/>
     <w:qFormat/>
+    <w:rsid w:val="004F58AE"/>
   </w:style>
   <w:style w:type="character" w:default="1" w:styleId="Policepardfaut">
     <w:name w:val="Default Paragraph Font"/>

</xml_diff>